<commit_message>
added some point integration scenario doc
</commit_message>
<xml_diff>
--- a/Integration Scenario with JSON.docx
+++ b/Integration Scenario with JSON.docx
@@ -10,8 +10,6 @@
           <w:numId w:val="2"/>
         </w:numPr>
       </w:pPr>
-      <w:bookmarkStart w:id="0" w:name="_GoBack"/>
-      <w:bookmarkEnd w:id="0"/>
       <w:r>
         <w:t xml:space="preserve">While analysing </w:t>
       </w:r>
@@ -633,8 +631,28 @@
         <w:t>I will make another code where I will consume all the data by hitting this particular endpoint and save the record in my system objects.(both the system can be a Salesforce system)</w:t>
       </w:r>
     </w:p>
-    <w:p/>
-    <w:p/>
+    <w:p>
+      <w:pPr>
+        <w:pStyle w:val="ListParagraph"/>
+        <w:numPr>
+          <w:ilvl w:val="1"/>
+          <w:numId w:val="2"/>
+        </w:numPr>
+      </w:pPr>
+      <w:r>
+        <w:t xml:space="preserve">Use </w:t>
+      </w:r>
+      <w:proofErr w:type="spellStart"/>
+      <w:r>
+        <w:t>payal</w:t>
+      </w:r>
+      <w:proofErr w:type="spellEnd"/>
+      <w:r>
+        <w:t xml:space="preserve"> shared JSON for visualizing such type of scenario</w:t>
+      </w:r>
+      <w:bookmarkStart w:id="0" w:name="_GoBack"/>
+      <w:bookmarkEnd w:id="0"/>
+    </w:p>
     <w:sectPr>
       <w:pgSz w:w="11906" w:h="16838"/>
       <w:pgMar w:top="1440" w:right="1440" w:bottom="1440" w:left="1440" w:header="708" w:footer="708" w:gutter="0"/>

</xml_diff>

<commit_message>
added some notes inside Integration Scenario with JSON file
</commit_message>
<xml_diff>
--- a/Integration Scenario with JSON.docx
+++ b/Integration Scenario with JSON.docx
@@ -217,13 +217,7 @@
         </w:numPr>
       </w:pPr>
       <w:r>
-        <w:t>Scenario –</w:t>
-      </w:r>
-      <w:r>
-        <w:t xml:space="preserve"> 2</w:t>
-      </w:r>
-      <w:r>
-        <w:t xml:space="preserve"> details:</w:t>
+        <w:t>Integrated two system:</w:t>
       </w:r>
     </w:p>
     <w:p>
@@ -235,195 +229,21 @@
         </w:numPr>
       </w:pPr>
       <w:r>
-        <w:t>Create one object employee and create following fields like below</w:t>
-      </w:r>
-    </w:p>
-    <w:p>
-      <w:pPr>
-        <w:pStyle w:val="ListParagraph"/>
-        <w:numPr>
-          <w:ilvl w:val="2"/>
-          <w:numId w:val="2"/>
-        </w:numPr>
-      </w:pPr>
-      <w:r>
-        <w:t>Full name</w:t>
-      </w:r>
-    </w:p>
-    <w:p>
-      <w:pPr>
-        <w:pStyle w:val="ListParagraph"/>
-        <w:numPr>
-          <w:ilvl w:val="2"/>
-          <w:numId w:val="2"/>
-        </w:numPr>
-      </w:pPr>
-      <w:r>
-        <w:t>Gender</w:t>
-      </w:r>
-    </w:p>
-    <w:p>
-      <w:pPr>
-        <w:pStyle w:val="ListParagraph"/>
-        <w:numPr>
-          <w:ilvl w:val="2"/>
-          <w:numId w:val="2"/>
-        </w:numPr>
-      </w:pPr>
-      <w:r>
-        <w:t>Birth year</w:t>
-      </w:r>
-    </w:p>
-    <w:p>
-      <w:pPr>
-        <w:pStyle w:val="ListParagraph"/>
-        <w:numPr>
-          <w:ilvl w:val="2"/>
-          <w:numId w:val="2"/>
-        </w:numPr>
-      </w:pPr>
-      <w:proofErr w:type="spellStart"/>
-      <w:r>
-        <w:t>Birthd</w:t>
-      </w:r>
-      <w:proofErr w:type="spellEnd"/>
-      <w:r>
-        <w:t xml:space="preserve"> date</w:t>
-      </w:r>
-    </w:p>
-    <w:p>
-      <w:pPr>
-        <w:pStyle w:val="ListParagraph"/>
-        <w:numPr>
-          <w:ilvl w:val="2"/>
-          <w:numId w:val="2"/>
-        </w:numPr>
-      </w:pPr>
-      <w:proofErr w:type="spellStart"/>
-      <w:r>
-        <w:t>linkedIn</w:t>
-      </w:r>
-      <w:proofErr w:type="spellEnd"/>
-      <w:r>
-        <w:t xml:space="preserve"> URL</w:t>
-      </w:r>
-    </w:p>
-    <w:p>
-      <w:pPr>
-        <w:pStyle w:val="ListParagraph"/>
-        <w:numPr>
-          <w:ilvl w:val="2"/>
-          <w:numId w:val="2"/>
-        </w:numPr>
-      </w:pPr>
-      <w:proofErr w:type="spellStart"/>
-      <w:r>
-        <w:t>facebook</w:t>
-      </w:r>
-      <w:proofErr w:type="spellEnd"/>
-      <w:r>
-        <w:t xml:space="preserve"> URL</w:t>
-      </w:r>
-    </w:p>
-    <w:p>
-      <w:pPr>
-        <w:pStyle w:val="ListParagraph"/>
-        <w:numPr>
-          <w:ilvl w:val="2"/>
-          <w:numId w:val="2"/>
-        </w:numPr>
-      </w:pPr>
-      <w:r>
-        <w:t>twitter URL</w:t>
-      </w:r>
-    </w:p>
-    <w:p>
-      <w:pPr>
-        <w:pStyle w:val="ListParagraph"/>
-        <w:numPr>
-          <w:ilvl w:val="2"/>
-          <w:numId w:val="2"/>
-        </w:numPr>
-      </w:pPr>
-      <w:proofErr w:type="spellStart"/>
-      <w:r>
-        <w:t>github</w:t>
-      </w:r>
-      <w:proofErr w:type="spellEnd"/>
-      <w:r>
-        <w:t xml:space="preserve"> URL</w:t>
-      </w:r>
-    </w:p>
-    <w:p>
-      <w:pPr>
-        <w:pStyle w:val="ListParagraph"/>
-        <w:numPr>
-          <w:ilvl w:val="2"/>
-          <w:numId w:val="2"/>
-        </w:numPr>
-      </w:pPr>
-      <w:r>
-        <w:t>work email</w:t>
-      </w:r>
-    </w:p>
-    <w:p>
-      <w:pPr>
-        <w:pStyle w:val="ListParagraph"/>
-        <w:numPr>
-          <w:ilvl w:val="2"/>
-          <w:numId w:val="2"/>
-        </w:numPr>
-      </w:pPr>
-      <w:r>
-        <w:t>personal email</w:t>
-      </w:r>
-    </w:p>
-    <w:p>
-      <w:pPr>
-        <w:pStyle w:val="ListParagraph"/>
-        <w:numPr>
-          <w:ilvl w:val="2"/>
-          <w:numId w:val="2"/>
-        </w:numPr>
-      </w:pPr>
-      <w:r>
-        <w:t>mobile number</w:t>
-      </w:r>
-    </w:p>
-    <w:p>
-      <w:pPr>
-        <w:pStyle w:val="ListParagraph"/>
-        <w:numPr>
-          <w:ilvl w:val="2"/>
-          <w:numId w:val="2"/>
-        </w:numPr>
-      </w:pPr>
-      <w:r>
-        <w:t xml:space="preserve"> job title</w:t>
-      </w:r>
-    </w:p>
-    <w:p>
-      <w:pPr>
-        <w:pStyle w:val="ListParagraph"/>
-        <w:numPr>
-          <w:ilvl w:val="2"/>
-          <w:numId w:val="2"/>
-        </w:numPr>
-      </w:pPr>
-      <w:r>
-        <w:t>Job company</w:t>
-      </w:r>
-    </w:p>
-    <w:p>
-      <w:pPr>
-        <w:pStyle w:val="ListParagraph"/>
-        <w:numPr>
-          <w:ilvl w:val="2"/>
-          <w:numId w:val="2"/>
-        </w:numPr>
-      </w:pPr>
-      <w:r>
-        <w:t>Job company website</w:t>
+        <w:t xml:space="preserve">System A - </w:t>
+      </w:r>
+      <w:hyperlink r:id="rId7" w:history="1">
+        <w:r>
+          <w:rPr>
+            <w:rStyle w:val="Hyperlink"/>
+            <w:rFonts w:ascii="Arial" w:hAnsi="Arial" w:cs="Arial"/>
+            <w:spacing w:val="2"/>
+            <w:shd w:val="clear" w:color="auto" w:fill="202124"/>
+          </w:rPr>
+          <w:t>pankajkumar@bugendaitech.com</w:t>
+        </w:r>
+      </w:hyperlink>
+      <w:r>
+        <w:t xml:space="preserve"> (web service code here – acting as source org)</w:t>
       </w:r>
     </w:p>
     <w:p>
@@ -435,223 +255,468 @@
         </w:numPr>
       </w:pPr>
       <w:r>
-        <w:lastRenderedPageBreak/>
-        <w:t>Create another object “experience” and associate with employee Id and create record for every experience. You can create following field inside it</w:t>
-      </w:r>
-    </w:p>
-    <w:p>
-      <w:pPr>
-        <w:pStyle w:val="ListParagraph"/>
-        <w:numPr>
-          <w:ilvl w:val="2"/>
-          <w:numId w:val="2"/>
-        </w:numPr>
-      </w:pPr>
-      <w:r>
-        <w:t>Employee Id</w:t>
-      </w:r>
-    </w:p>
-    <w:p>
-      <w:pPr>
-        <w:pStyle w:val="ListParagraph"/>
-        <w:numPr>
-          <w:ilvl w:val="2"/>
-          <w:numId w:val="2"/>
-        </w:numPr>
-      </w:pPr>
-      <w:r>
-        <w:t>Company Name</w:t>
-      </w:r>
-    </w:p>
-    <w:p>
-      <w:pPr>
-        <w:pStyle w:val="ListParagraph"/>
-        <w:numPr>
-          <w:ilvl w:val="2"/>
-          <w:numId w:val="2"/>
-        </w:numPr>
-      </w:pPr>
-      <w:r>
-        <w:t>Start data</w:t>
-      </w:r>
-    </w:p>
-    <w:p>
-      <w:pPr>
-        <w:pStyle w:val="ListParagraph"/>
-        <w:numPr>
-          <w:ilvl w:val="2"/>
-          <w:numId w:val="2"/>
-        </w:numPr>
-      </w:pPr>
-      <w:r>
-        <w:t>End date</w:t>
-      </w:r>
-    </w:p>
-    <w:p>
-      <w:pPr>
-        <w:pStyle w:val="ListParagraph"/>
-        <w:numPr>
-          <w:ilvl w:val="2"/>
-          <w:numId w:val="2"/>
-        </w:numPr>
-      </w:pPr>
-      <w:r>
-        <w:t>Company website</w:t>
-      </w:r>
-    </w:p>
-    <w:p>
-      <w:pPr>
-        <w:pStyle w:val="ListParagraph"/>
-        <w:numPr>
-          <w:ilvl w:val="2"/>
-          <w:numId w:val="2"/>
-        </w:numPr>
-      </w:pPr>
-      <w:r>
-        <w:t>Company location</w:t>
-      </w:r>
-    </w:p>
-    <w:p>
-      <w:pPr>
-        <w:pStyle w:val="ListParagraph"/>
-        <w:numPr>
-          <w:ilvl w:val="1"/>
-          <w:numId w:val="2"/>
-        </w:numPr>
-      </w:pPr>
-      <w:r>
-        <w:t>Create another object “education” and associate with employee Id and create record for every education details. You can create following field inside it</w:t>
-      </w:r>
-    </w:p>
-    <w:p>
-      <w:pPr>
-        <w:pStyle w:val="ListParagraph"/>
-        <w:numPr>
-          <w:ilvl w:val="2"/>
-          <w:numId w:val="2"/>
-        </w:numPr>
-      </w:pPr>
-      <w:r>
-        <w:t>Employee Id</w:t>
-      </w:r>
-    </w:p>
-    <w:p>
-      <w:pPr>
-        <w:pStyle w:val="ListParagraph"/>
-        <w:numPr>
-          <w:ilvl w:val="2"/>
-          <w:numId w:val="2"/>
-        </w:numPr>
-      </w:pPr>
-      <w:r>
-        <w:t>Degree name</w:t>
-      </w:r>
-    </w:p>
-    <w:p>
-      <w:pPr>
-        <w:pStyle w:val="ListParagraph"/>
-        <w:numPr>
-          <w:ilvl w:val="2"/>
-          <w:numId w:val="2"/>
-        </w:numPr>
-      </w:pPr>
-      <w:r>
-        <w:t>College/school name</w:t>
-      </w:r>
-    </w:p>
-    <w:p>
-      <w:pPr>
-        <w:pStyle w:val="ListParagraph"/>
-        <w:numPr>
-          <w:ilvl w:val="2"/>
-          <w:numId w:val="2"/>
-        </w:numPr>
-      </w:pPr>
-      <w:r>
-        <w:t>Location</w:t>
-      </w:r>
-    </w:p>
-    <w:p>
-      <w:pPr>
-        <w:pStyle w:val="ListParagraph"/>
-        <w:numPr>
-          <w:ilvl w:val="2"/>
-          <w:numId w:val="2"/>
-        </w:numPr>
-      </w:pPr>
-      <w:r>
-        <w:t>Start date</w:t>
-      </w:r>
-    </w:p>
-    <w:p>
-      <w:pPr>
-        <w:pStyle w:val="ListParagraph"/>
-        <w:numPr>
-          <w:ilvl w:val="2"/>
-          <w:numId w:val="2"/>
-        </w:numPr>
-      </w:pPr>
-      <w:r>
-        <w:t>End date</w:t>
-      </w:r>
-    </w:p>
-    <w:p>
-      <w:pPr>
-        <w:pStyle w:val="ListParagraph"/>
-        <w:numPr>
-          <w:ilvl w:val="2"/>
-          <w:numId w:val="2"/>
-        </w:numPr>
-      </w:pPr>
-      <w:r>
-        <w:t>GPA</w:t>
-      </w:r>
-    </w:p>
-    <w:p>
-      <w:pPr>
-        <w:pStyle w:val="ListParagraph"/>
-        <w:numPr>
-          <w:ilvl w:val="1"/>
-          <w:numId w:val="2"/>
-        </w:numPr>
-      </w:pPr>
-      <w:r>
-        <w:t>Make web service code where if external system hit with particular employee Id then I will share all the details with them and send all json data to them</w:t>
-      </w:r>
-    </w:p>
-    <w:p>
-      <w:pPr>
-        <w:pStyle w:val="ListParagraph"/>
-        <w:numPr>
-          <w:ilvl w:val="1"/>
-          <w:numId w:val="2"/>
-        </w:numPr>
-      </w:pPr>
-      <w:r>
-        <w:t>I will make another code where I will consume all the data by hitting this particular endpoint and save the record in my system objects.(both the system can be a Salesforce system)</w:t>
-      </w:r>
-    </w:p>
-    <w:p>
-      <w:pPr>
-        <w:pStyle w:val="ListParagraph"/>
-        <w:numPr>
-          <w:ilvl w:val="1"/>
-          <w:numId w:val="2"/>
-        </w:numPr>
-      </w:pPr>
-      <w:r>
-        <w:t xml:space="preserve">Use </w:t>
-      </w:r>
-      <w:proofErr w:type="spellStart"/>
-      <w:r>
-        <w:t>payal</w:t>
-      </w:r>
-      <w:proofErr w:type="spellEnd"/>
-      <w:r>
-        <w:t xml:space="preserve"> shared JSON for visualizing such type of scenario</w:t>
+        <w:t xml:space="preserve">System B - </w:t>
+      </w:r>
+      <w:hyperlink r:id="rId8" w:tgtFrame="_blank" w:history="1">
+        <w:r>
+          <w:rPr>
+            <w:rStyle w:val="Hyperlink"/>
+            <w:rFonts w:ascii="Arial" w:hAnsi="Arial" w:cs="Arial"/>
+            <w:color w:val="E8EAED"/>
+            <w:spacing w:val="2"/>
+            <w:shd w:val="clear" w:color="auto" w:fill="202124"/>
+          </w:rPr>
+          <w:t>pankajvitmca@pd1.com</w:t>
+        </w:r>
+      </w:hyperlink>
+      <w:r>
+        <w:t xml:space="preserve"> (consuming data of system A – acting as data consumer)</w:t>
       </w:r>
       <w:bookmarkStart w:id="0" w:name="_GoBack"/>
       <w:bookmarkEnd w:id="0"/>
+    </w:p>
+    <w:p>
+      <w:pPr>
+        <w:pStyle w:val="ListParagraph"/>
+        <w:numPr>
+          <w:ilvl w:val="0"/>
+          <w:numId w:val="2"/>
+        </w:numPr>
+      </w:pPr>
+      <w:r>
+        <w:t>Scenario –</w:t>
+      </w:r>
+      <w:r>
+        <w:t xml:space="preserve"> 2</w:t>
+      </w:r>
+      <w:r>
+        <w:t xml:space="preserve"> details:</w:t>
+      </w:r>
+    </w:p>
+    <w:p>
+      <w:pPr>
+        <w:pStyle w:val="ListParagraph"/>
+        <w:numPr>
+          <w:ilvl w:val="1"/>
+          <w:numId w:val="2"/>
+        </w:numPr>
+      </w:pPr>
+      <w:r>
+        <w:t>Create one object employee and create following fields like below</w:t>
+      </w:r>
+    </w:p>
+    <w:p>
+      <w:pPr>
+        <w:pStyle w:val="ListParagraph"/>
+        <w:numPr>
+          <w:ilvl w:val="2"/>
+          <w:numId w:val="2"/>
+        </w:numPr>
+      </w:pPr>
+      <w:r>
+        <w:t>Full name</w:t>
+      </w:r>
+    </w:p>
+    <w:p>
+      <w:pPr>
+        <w:pStyle w:val="ListParagraph"/>
+        <w:numPr>
+          <w:ilvl w:val="2"/>
+          <w:numId w:val="2"/>
+        </w:numPr>
+      </w:pPr>
+      <w:r>
+        <w:t>Gender</w:t>
+      </w:r>
+    </w:p>
+    <w:p>
+      <w:pPr>
+        <w:pStyle w:val="ListParagraph"/>
+        <w:numPr>
+          <w:ilvl w:val="2"/>
+          <w:numId w:val="2"/>
+        </w:numPr>
+      </w:pPr>
+      <w:r>
+        <w:t>Birth year</w:t>
+      </w:r>
+    </w:p>
+    <w:p>
+      <w:pPr>
+        <w:pStyle w:val="ListParagraph"/>
+        <w:numPr>
+          <w:ilvl w:val="2"/>
+          <w:numId w:val="2"/>
+        </w:numPr>
+      </w:pPr>
+      <w:proofErr w:type="spellStart"/>
+      <w:r>
+        <w:t>Birthd</w:t>
+      </w:r>
+      <w:proofErr w:type="spellEnd"/>
+      <w:r>
+        <w:t xml:space="preserve"> date</w:t>
+      </w:r>
+    </w:p>
+    <w:p>
+      <w:pPr>
+        <w:pStyle w:val="ListParagraph"/>
+        <w:numPr>
+          <w:ilvl w:val="2"/>
+          <w:numId w:val="2"/>
+        </w:numPr>
+      </w:pPr>
+      <w:proofErr w:type="spellStart"/>
+      <w:r>
+        <w:t>linkedIn</w:t>
+      </w:r>
+      <w:proofErr w:type="spellEnd"/>
+      <w:r>
+        <w:t xml:space="preserve"> URL</w:t>
+      </w:r>
+    </w:p>
+    <w:p>
+      <w:pPr>
+        <w:pStyle w:val="ListParagraph"/>
+        <w:numPr>
+          <w:ilvl w:val="2"/>
+          <w:numId w:val="2"/>
+        </w:numPr>
+      </w:pPr>
+      <w:proofErr w:type="spellStart"/>
+      <w:r>
+        <w:t>facebook</w:t>
+      </w:r>
+      <w:proofErr w:type="spellEnd"/>
+      <w:r>
+        <w:t xml:space="preserve"> URL</w:t>
+      </w:r>
+    </w:p>
+    <w:p>
+      <w:pPr>
+        <w:pStyle w:val="ListParagraph"/>
+        <w:numPr>
+          <w:ilvl w:val="2"/>
+          <w:numId w:val="2"/>
+        </w:numPr>
+      </w:pPr>
+      <w:r>
+        <w:t>twitter URL</w:t>
+      </w:r>
+    </w:p>
+    <w:p>
+      <w:pPr>
+        <w:pStyle w:val="ListParagraph"/>
+        <w:numPr>
+          <w:ilvl w:val="2"/>
+          <w:numId w:val="2"/>
+        </w:numPr>
+      </w:pPr>
+      <w:proofErr w:type="spellStart"/>
+      <w:r>
+        <w:t>github</w:t>
+      </w:r>
+      <w:proofErr w:type="spellEnd"/>
+      <w:r>
+        <w:t xml:space="preserve"> URL</w:t>
+      </w:r>
+    </w:p>
+    <w:p>
+      <w:pPr>
+        <w:pStyle w:val="ListParagraph"/>
+        <w:numPr>
+          <w:ilvl w:val="2"/>
+          <w:numId w:val="2"/>
+        </w:numPr>
+      </w:pPr>
+      <w:r>
+        <w:t>work email</w:t>
+      </w:r>
+    </w:p>
+    <w:p>
+      <w:pPr>
+        <w:pStyle w:val="ListParagraph"/>
+        <w:numPr>
+          <w:ilvl w:val="2"/>
+          <w:numId w:val="2"/>
+        </w:numPr>
+      </w:pPr>
+      <w:r>
+        <w:t>personal email</w:t>
+      </w:r>
+    </w:p>
+    <w:p>
+      <w:pPr>
+        <w:pStyle w:val="ListParagraph"/>
+        <w:numPr>
+          <w:ilvl w:val="2"/>
+          <w:numId w:val="2"/>
+        </w:numPr>
+      </w:pPr>
+      <w:r>
+        <w:lastRenderedPageBreak/>
+        <w:t>mobile number</w:t>
+      </w:r>
+    </w:p>
+    <w:p>
+      <w:pPr>
+        <w:pStyle w:val="ListParagraph"/>
+        <w:numPr>
+          <w:ilvl w:val="2"/>
+          <w:numId w:val="2"/>
+        </w:numPr>
+      </w:pPr>
+      <w:r>
+        <w:t xml:space="preserve"> job title</w:t>
+      </w:r>
+    </w:p>
+    <w:p>
+      <w:pPr>
+        <w:pStyle w:val="ListParagraph"/>
+        <w:numPr>
+          <w:ilvl w:val="2"/>
+          <w:numId w:val="2"/>
+        </w:numPr>
+      </w:pPr>
+      <w:r>
+        <w:t>Job company</w:t>
+      </w:r>
+    </w:p>
+    <w:p>
+      <w:pPr>
+        <w:pStyle w:val="ListParagraph"/>
+        <w:numPr>
+          <w:ilvl w:val="2"/>
+          <w:numId w:val="2"/>
+        </w:numPr>
+      </w:pPr>
+      <w:r>
+        <w:t>Job company website</w:t>
+      </w:r>
+    </w:p>
+    <w:p>
+      <w:pPr>
+        <w:pStyle w:val="ListParagraph"/>
+        <w:numPr>
+          <w:ilvl w:val="1"/>
+          <w:numId w:val="2"/>
+        </w:numPr>
+      </w:pPr>
+      <w:r>
+        <w:t>Create another object “experience” and associate with employee Id and create record for every experience. You can create following field inside it</w:t>
+      </w:r>
+    </w:p>
+    <w:p>
+      <w:pPr>
+        <w:pStyle w:val="ListParagraph"/>
+        <w:numPr>
+          <w:ilvl w:val="2"/>
+          <w:numId w:val="2"/>
+        </w:numPr>
+      </w:pPr>
+      <w:r>
+        <w:t>Employee Id</w:t>
+      </w:r>
+    </w:p>
+    <w:p>
+      <w:pPr>
+        <w:pStyle w:val="ListParagraph"/>
+        <w:numPr>
+          <w:ilvl w:val="2"/>
+          <w:numId w:val="2"/>
+        </w:numPr>
+      </w:pPr>
+      <w:r>
+        <w:t>Company Name</w:t>
+      </w:r>
+    </w:p>
+    <w:p>
+      <w:pPr>
+        <w:pStyle w:val="ListParagraph"/>
+        <w:numPr>
+          <w:ilvl w:val="2"/>
+          <w:numId w:val="2"/>
+        </w:numPr>
+      </w:pPr>
+      <w:r>
+        <w:t>Start data</w:t>
+      </w:r>
+    </w:p>
+    <w:p>
+      <w:pPr>
+        <w:pStyle w:val="ListParagraph"/>
+        <w:numPr>
+          <w:ilvl w:val="2"/>
+          <w:numId w:val="2"/>
+        </w:numPr>
+      </w:pPr>
+      <w:r>
+        <w:t>End date</w:t>
+      </w:r>
+    </w:p>
+    <w:p>
+      <w:pPr>
+        <w:pStyle w:val="ListParagraph"/>
+        <w:numPr>
+          <w:ilvl w:val="2"/>
+          <w:numId w:val="2"/>
+        </w:numPr>
+      </w:pPr>
+      <w:r>
+        <w:t>Company website</w:t>
+      </w:r>
+    </w:p>
+    <w:p>
+      <w:pPr>
+        <w:pStyle w:val="ListParagraph"/>
+        <w:numPr>
+          <w:ilvl w:val="2"/>
+          <w:numId w:val="2"/>
+        </w:numPr>
+      </w:pPr>
+      <w:r>
+        <w:t>Company location</w:t>
+      </w:r>
+    </w:p>
+    <w:p>
+      <w:pPr>
+        <w:pStyle w:val="ListParagraph"/>
+        <w:numPr>
+          <w:ilvl w:val="1"/>
+          <w:numId w:val="2"/>
+        </w:numPr>
+      </w:pPr>
+      <w:r>
+        <w:t>Create another object “education” and associate with employee Id and create record for every education details. You can create following field inside it</w:t>
+      </w:r>
+    </w:p>
+    <w:p>
+      <w:pPr>
+        <w:pStyle w:val="ListParagraph"/>
+        <w:numPr>
+          <w:ilvl w:val="2"/>
+          <w:numId w:val="2"/>
+        </w:numPr>
+      </w:pPr>
+      <w:r>
+        <w:t>Employee Id</w:t>
+      </w:r>
+    </w:p>
+    <w:p>
+      <w:pPr>
+        <w:pStyle w:val="ListParagraph"/>
+        <w:numPr>
+          <w:ilvl w:val="2"/>
+          <w:numId w:val="2"/>
+        </w:numPr>
+      </w:pPr>
+      <w:r>
+        <w:t>Degree name</w:t>
+      </w:r>
+    </w:p>
+    <w:p>
+      <w:pPr>
+        <w:pStyle w:val="ListParagraph"/>
+        <w:numPr>
+          <w:ilvl w:val="2"/>
+          <w:numId w:val="2"/>
+        </w:numPr>
+      </w:pPr>
+      <w:r>
+        <w:t>College/school name</w:t>
+      </w:r>
+    </w:p>
+    <w:p>
+      <w:pPr>
+        <w:pStyle w:val="ListParagraph"/>
+        <w:numPr>
+          <w:ilvl w:val="2"/>
+          <w:numId w:val="2"/>
+        </w:numPr>
+      </w:pPr>
+      <w:r>
+        <w:t>Location</w:t>
+      </w:r>
+    </w:p>
+    <w:p>
+      <w:pPr>
+        <w:pStyle w:val="ListParagraph"/>
+        <w:numPr>
+          <w:ilvl w:val="2"/>
+          <w:numId w:val="2"/>
+        </w:numPr>
+      </w:pPr>
+      <w:r>
+        <w:t>Start date</w:t>
+      </w:r>
+    </w:p>
+    <w:p>
+      <w:pPr>
+        <w:pStyle w:val="ListParagraph"/>
+        <w:numPr>
+          <w:ilvl w:val="2"/>
+          <w:numId w:val="2"/>
+        </w:numPr>
+      </w:pPr>
+      <w:r>
+        <w:t>End date</w:t>
+      </w:r>
+    </w:p>
+    <w:p>
+      <w:pPr>
+        <w:pStyle w:val="ListParagraph"/>
+        <w:numPr>
+          <w:ilvl w:val="2"/>
+          <w:numId w:val="2"/>
+        </w:numPr>
+      </w:pPr>
+      <w:r>
+        <w:t>GPA</w:t>
+      </w:r>
+    </w:p>
+    <w:p>
+      <w:pPr>
+        <w:pStyle w:val="ListParagraph"/>
+        <w:numPr>
+          <w:ilvl w:val="1"/>
+          <w:numId w:val="2"/>
+        </w:numPr>
+      </w:pPr>
+      <w:r>
+        <w:t>Make web service code where if external system hit with particular employee Id then I will share all the details with them and send all json data to them</w:t>
+      </w:r>
+    </w:p>
+    <w:p>
+      <w:pPr>
+        <w:pStyle w:val="ListParagraph"/>
+        <w:numPr>
+          <w:ilvl w:val="1"/>
+          <w:numId w:val="2"/>
+        </w:numPr>
+      </w:pPr>
+      <w:r>
+        <w:t>I will make another code where I will consume all the data by hitting this particular endpoint and save the record in my system objects.(both the system can be a Salesforce system)</w:t>
+      </w:r>
+    </w:p>
+    <w:p>
+      <w:pPr>
+        <w:pStyle w:val="ListParagraph"/>
+        <w:numPr>
+          <w:ilvl w:val="1"/>
+          <w:numId w:val="2"/>
+        </w:numPr>
+      </w:pPr>
+      <w:r>
+        <w:t xml:space="preserve">Use </w:t>
+      </w:r>
+      <w:proofErr w:type="spellStart"/>
+      <w:r>
+        <w:t>payal</w:t>
+      </w:r>
+      <w:proofErr w:type="spellEnd"/>
+      <w:r>
+        <w:t xml:space="preserve"> shared JSON for visualizing such type of scenario</w:t>
+      </w:r>
     </w:p>
     <w:sectPr>
       <w:pgSz w:w="11906" w:h="16838"/>
@@ -1104,6 +1169,17 @@
       <w:szCs w:val="16"/>
     </w:rPr>
   </w:style>
+  <w:style w:type="character" w:styleId="Hyperlink">
+    <w:name w:val="Hyperlink"/>
+    <w:basedOn w:val="DefaultParagraphFont"/>
+    <w:uiPriority w:val="99"/>
+    <w:unhideWhenUsed/>
+    <w:rsid w:val="00EE342D"/>
+    <w:rPr>
+      <w:color w:val="0000FF"/>
+      <w:u w:val="single"/>
+    </w:rPr>
+  </w:style>
 </w:styles>
 </file>
 
@@ -1333,6 +1409,17 @@
       <w:rFonts w:ascii="Tahoma" w:hAnsi="Tahoma" w:cs="Tahoma"/>
       <w:sz w:val="16"/>
       <w:szCs w:val="16"/>
+    </w:rPr>
+  </w:style>
+  <w:style w:type="character" w:styleId="Hyperlink">
+    <w:name w:val="Hyperlink"/>
+    <w:basedOn w:val="DefaultParagraphFont"/>
+    <w:uiPriority w:val="99"/>
+    <w:unhideWhenUsed/>
+    <w:rsid w:val="00EE342D"/>
+    <w:rPr>
+      <w:color w:val="0000FF"/>
+      <w:u w:val="single"/>
     </w:rPr>
   </w:style>
 </w:styles>

</xml_diff>

<commit_message>
start writing code for consuming employee object data of system A
</commit_message>
<xml_diff>
--- a/Integration Scenario with JSON.docx
+++ b/Integration Scenario with JSON.docx
@@ -231,17 +231,20 @@
       <w:r>
         <w:t xml:space="preserve">System A - </w:t>
       </w:r>
-      <w:hyperlink r:id="rId7" w:history="1">
+      <w:hyperlink r:id="rId7" w:tgtFrame="_blank" w:history="1">
         <w:r>
           <w:rPr>
             <w:rStyle w:val="Hyperlink"/>
             <w:rFonts w:ascii="Arial" w:hAnsi="Arial" w:cs="Arial"/>
+            <w:color w:val="E8EAED"/>
             <w:spacing w:val="2"/>
             <w:shd w:val="clear" w:color="auto" w:fill="202124"/>
           </w:rPr>
-          <w:t>pankajkumar@bugendaitech.com</w:t>
+          <w:t>pankajkumardev@psl.com</w:t>
         </w:r>
       </w:hyperlink>
+      <w:bookmarkStart w:id="0" w:name="_GoBack"/>
+      <w:bookmarkEnd w:id="0"/>
       <w:r>
         <w:t xml:space="preserve"> (web service code here – acting as source org)</w:t>
       </w:r>
@@ -272,8 +275,6 @@
       <w:r>
         <w:t xml:space="preserve"> (consuming data of system A – acting as data consumer)</w:t>
       </w:r>
-      <w:bookmarkStart w:id="0" w:name="_GoBack"/>
-      <w:bookmarkEnd w:id="0"/>
     </w:p>
     <w:p>
       <w:pPr>

</xml_diff>